<commit_message>
1) Update the DSS results in the table of that Word document; 2) Upload DSS model and result files.
</commit_message>
<xml_diff>
--- a/GridLAB-D/Modified 6-Node Base Case/Power Flow Results of Base Case.docx
+++ b/GridLAB-D/Modified 6-Node Base Case/Power Flow Results of Base Case.docx
@@ -9,27 +9,14 @@
       <w:r>
         <w:t xml:space="preserve">Table </w:t>
       </w:r>
-      <w:r>
-        <w:fldChar w:fldCharType="begin"/>
-      </w:r>
-      <w:r>
-        <w:instrText xml:space="preserve"> SEQ Table \* ARABIC \s 1 </w:instrText>
-      </w:r>
-      <w:r>
-        <w:fldChar w:fldCharType="separate"/>
-      </w:r>
-      <w:r>
-        <w:rPr>
-          <w:noProof/>
-        </w:rPr>
-        <w:t>1</w:t>
-      </w:r>
-      <w:r>
-        <w:rPr>
-          <w:noProof/>
-        </w:rPr>
-        <w:fldChar w:fldCharType="end"/>
-      </w:r>
+      <w:fldSimple w:instr=" SEQ Table \* ARABIC \s 1 ">
+        <w:r>
+          <w:rPr>
+            <w:noProof/>
+          </w:rPr>
+          <w:t>1</w:t>
+        </w:r>
+      </w:fldSimple>
       <w:r>
         <w:rPr>
           <w:noProof/>
@@ -43,10 +30,7 @@
         <w:t xml:space="preserve"> </w:t>
       </w:r>
       <w:r>
-        <w:t>Power Flow Results</w:t>
-      </w:r>
-      <w:r>
-        <w:t xml:space="preserve"> of </w:t>
+        <w:t xml:space="preserve">Power Flow Results of </w:t>
       </w:r>
       <w:r>
         <w:t>6</w:t>
@@ -312,16 +296,42 @@
             <w:pPr>
               <w:jc w:val="center"/>
               <w:rPr>
-                <w:sz w:val="22"/>
-                <w:szCs w:val="22"/>
-              </w:rPr>
-            </w:pPr>
-            <w:r>
-              <w:rPr>
-                <w:sz w:val="22"/>
-                <w:szCs w:val="22"/>
-              </w:rPr>
-              <w:t>7096.5 / -0.3</w:t>
+                <w:color w:val="000000"/>
+                <w:sz w:val="22"/>
+                <w:szCs w:val="22"/>
+                <w:lang w:eastAsia="zh-CN"/>
+              </w:rPr>
+            </w:pPr>
+            <w:r>
+              <w:rPr>
+                <w:color w:val="000000"/>
+                <w:sz w:val="22"/>
+                <w:szCs w:val="22"/>
+              </w:rPr>
+              <w:t>7095.</w:t>
+            </w:r>
+            <w:r>
+              <w:rPr>
+                <w:color w:val="000000"/>
+                <w:sz w:val="22"/>
+                <w:szCs w:val="22"/>
+              </w:rPr>
+              <w:t>8</w:t>
+            </w:r>
+            <w:r>
+              <w:rPr>
+                <w:sz w:val="22"/>
+                <w:szCs w:val="22"/>
+              </w:rPr>
+              <w:t xml:space="preserve"> / </w:t>
+            </w:r>
+            <w:r>
+              <w:rPr>
+                <w:color w:val="000000"/>
+                <w:sz w:val="22"/>
+                <w:szCs w:val="22"/>
+              </w:rPr>
+              <w:t>-0.31</w:t>
             </w:r>
           </w:p>
         </w:tc>
@@ -403,16 +413,34 @@
             <w:pPr>
               <w:jc w:val="center"/>
               <w:rPr>
-                <w:sz w:val="22"/>
-                <w:szCs w:val="22"/>
-              </w:rPr>
-            </w:pPr>
-            <w:r>
-              <w:rPr>
-                <w:sz w:val="22"/>
-                <w:szCs w:val="22"/>
-              </w:rPr>
-              <w:t>7123.4 / -120.4</w:t>
+                <w:color w:val="000000"/>
+                <w:sz w:val="22"/>
+                <w:szCs w:val="22"/>
+                <w:lang w:eastAsia="zh-CN"/>
+              </w:rPr>
+            </w:pPr>
+            <w:r>
+              <w:rPr>
+                <w:color w:val="000000"/>
+                <w:sz w:val="22"/>
+                <w:szCs w:val="22"/>
+              </w:rPr>
+              <w:t>7122.7</w:t>
+            </w:r>
+            <w:r>
+              <w:rPr>
+                <w:sz w:val="22"/>
+                <w:szCs w:val="22"/>
+              </w:rPr>
+              <w:t xml:space="preserve"> / </w:t>
+            </w:r>
+            <w:r>
+              <w:rPr>
+                <w:color w:val="000000"/>
+                <w:sz w:val="22"/>
+                <w:szCs w:val="22"/>
+              </w:rPr>
+              <w:t>-120.40</w:t>
             </w:r>
           </w:p>
         </w:tc>
@@ -494,16 +522,34 @@
             <w:pPr>
               <w:jc w:val="center"/>
               <w:rPr>
-                <w:sz w:val="22"/>
-                <w:szCs w:val="22"/>
-              </w:rPr>
-            </w:pPr>
-            <w:r>
-              <w:rPr>
-                <w:sz w:val="22"/>
-                <w:szCs w:val="22"/>
-              </w:rPr>
-              <w:t>7108.4 / 119.5</w:t>
+                <w:color w:val="000000"/>
+                <w:sz w:val="22"/>
+                <w:szCs w:val="22"/>
+                <w:lang w:eastAsia="zh-CN"/>
+              </w:rPr>
+            </w:pPr>
+            <w:r>
+              <w:rPr>
+                <w:color w:val="000000"/>
+                <w:sz w:val="22"/>
+                <w:szCs w:val="22"/>
+              </w:rPr>
+              <w:t>7107.6</w:t>
+            </w:r>
+            <w:r>
+              <w:rPr>
+                <w:sz w:val="22"/>
+                <w:szCs w:val="22"/>
+              </w:rPr>
+              <w:t xml:space="preserve"> / </w:t>
+            </w:r>
+            <w:r>
+              <w:rPr>
+                <w:color w:val="000000"/>
+                <w:sz w:val="22"/>
+                <w:szCs w:val="22"/>
+              </w:rPr>
+              <w:t>119.54</w:t>
             </w:r>
           </w:p>
         </w:tc>
@@ -657,16 +703,34 @@
             <w:pPr>
               <w:jc w:val="center"/>
               <w:rPr>
-                <w:sz w:val="22"/>
-                <w:szCs w:val="22"/>
-              </w:rPr>
-            </w:pPr>
-            <w:r>
-              <w:rPr>
-                <w:sz w:val="22"/>
-                <w:szCs w:val="22"/>
-              </w:rPr>
-              <w:t>2220.1 / -34.3</w:t>
+                <w:color w:val="000000"/>
+                <w:sz w:val="22"/>
+                <w:szCs w:val="22"/>
+                <w:lang w:eastAsia="zh-CN"/>
+              </w:rPr>
+            </w:pPr>
+            <w:r>
+              <w:rPr>
+                <w:color w:val="000000"/>
+                <w:sz w:val="22"/>
+                <w:szCs w:val="22"/>
+              </w:rPr>
+              <w:t>2219.5</w:t>
+            </w:r>
+            <w:r>
+              <w:rPr>
+                <w:sz w:val="22"/>
+                <w:szCs w:val="22"/>
+              </w:rPr>
+              <w:t xml:space="preserve"> / </w:t>
+            </w:r>
+            <w:r>
+              <w:rPr>
+                <w:color w:val="000000"/>
+                <w:sz w:val="22"/>
+                <w:szCs w:val="22"/>
+              </w:rPr>
+              <w:t>-34.27</w:t>
             </w:r>
           </w:p>
         </w:tc>
@@ -749,16 +813,34 @@
             <w:pPr>
               <w:jc w:val="center"/>
               <w:rPr>
-                <w:sz w:val="22"/>
-                <w:szCs w:val="22"/>
-              </w:rPr>
-            </w:pPr>
-            <w:r>
-              <w:rPr>
-                <w:sz w:val="22"/>
-                <w:szCs w:val="22"/>
-              </w:rPr>
-              <w:t>2241.1 / -153.8</w:t>
+                <w:color w:val="000000"/>
+                <w:sz w:val="22"/>
+                <w:szCs w:val="22"/>
+                <w:lang w:eastAsia="zh-CN"/>
+              </w:rPr>
+            </w:pPr>
+            <w:r>
+              <w:rPr>
+                <w:color w:val="000000"/>
+                <w:sz w:val="22"/>
+                <w:szCs w:val="22"/>
+              </w:rPr>
+              <w:t>2240.8</w:t>
+            </w:r>
+            <w:r>
+              <w:rPr>
+                <w:sz w:val="22"/>
+                <w:szCs w:val="22"/>
+              </w:rPr>
+              <w:t xml:space="preserve"> / </w:t>
+            </w:r>
+            <w:r>
+              <w:rPr>
+                <w:color w:val="000000"/>
+                <w:sz w:val="22"/>
+                <w:szCs w:val="22"/>
+              </w:rPr>
+              <w:t>-153.83</w:t>
             </w:r>
           </w:p>
         </w:tc>
@@ -856,16 +938,34 @@
             <w:pPr>
               <w:jc w:val="center"/>
               <w:rPr>
-                <w:sz w:val="22"/>
-                <w:szCs w:val="22"/>
-              </w:rPr>
-            </w:pPr>
-            <w:r>
-              <w:rPr>
-                <w:sz w:val="22"/>
-                <w:szCs w:val="22"/>
-              </w:rPr>
-              <w:t>2234.4 / 85.9</w:t>
+                <w:color w:val="000000"/>
+                <w:sz w:val="22"/>
+                <w:szCs w:val="22"/>
+                <w:lang w:eastAsia="zh-CN"/>
+              </w:rPr>
+            </w:pPr>
+            <w:r>
+              <w:rPr>
+                <w:color w:val="000000"/>
+                <w:sz w:val="22"/>
+                <w:szCs w:val="22"/>
+              </w:rPr>
+              <w:t>2233.9</w:t>
+            </w:r>
+            <w:r>
+              <w:rPr>
+                <w:sz w:val="22"/>
+                <w:szCs w:val="22"/>
+              </w:rPr>
+              <w:t xml:space="preserve"> / </w:t>
+            </w:r>
+            <w:r>
+              <w:rPr>
+                <w:color w:val="000000"/>
+                <w:sz w:val="22"/>
+                <w:szCs w:val="22"/>
+              </w:rPr>
+              <w:t>85.86</w:t>
             </w:r>
           </w:p>
         </w:tc>
@@ -1018,16 +1118,34 @@
             <w:pPr>
               <w:jc w:val="center"/>
               <w:rPr>
-                <w:sz w:val="22"/>
-                <w:szCs w:val="22"/>
-              </w:rPr>
-            </w:pPr>
-            <w:r>
-              <w:rPr>
-                <w:sz w:val="22"/>
-                <w:szCs w:val="22"/>
-              </w:rPr>
-              <w:t>1832.9 / -40.7</w:t>
+                <w:color w:val="000000"/>
+                <w:sz w:val="22"/>
+                <w:szCs w:val="22"/>
+                <w:lang w:eastAsia="zh-CN"/>
+              </w:rPr>
+            </w:pPr>
+            <w:r>
+              <w:rPr>
+                <w:color w:val="000000"/>
+                <w:sz w:val="22"/>
+                <w:szCs w:val="22"/>
+              </w:rPr>
+              <w:t>1828.8</w:t>
+            </w:r>
+            <w:r>
+              <w:rPr>
+                <w:sz w:val="22"/>
+                <w:szCs w:val="22"/>
+              </w:rPr>
+              <w:t xml:space="preserve"> / </w:t>
+            </w:r>
+            <w:r>
+              <w:rPr>
+                <w:color w:val="000000"/>
+                <w:sz w:val="22"/>
+                <w:szCs w:val="22"/>
+              </w:rPr>
+              <w:t>-40.73</w:t>
             </w:r>
           </w:p>
         </w:tc>
@@ -1111,16 +1229,34 @@
             <w:pPr>
               <w:jc w:val="center"/>
               <w:rPr>
-                <w:sz w:val="22"/>
-                <w:szCs w:val="22"/>
-              </w:rPr>
-            </w:pPr>
-            <w:r>
-              <w:rPr>
-                <w:sz w:val="22"/>
-                <w:szCs w:val="22"/>
-              </w:rPr>
-              <w:t>2011.2 / -159.5</w:t>
+                <w:color w:val="000000"/>
+                <w:sz w:val="22"/>
+                <w:szCs w:val="22"/>
+                <w:lang w:eastAsia="zh-CN"/>
+              </w:rPr>
+            </w:pPr>
+            <w:r>
+              <w:rPr>
+                <w:color w:val="000000"/>
+                <w:sz w:val="22"/>
+                <w:szCs w:val="22"/>
+              </w:rPr>
+              <w:t>2008.5</w:t>
+            </w:r>
+            <w:r>
+              <w:rPr>
+                <w:sz w:val="22"/>
+                <w:szCs w:val="22"/>
+              </w:rPr>
+              <w:t xml:space="preserve"> / </w:t>
+            </w:r>
+            <w:r>
+              <w:rPr>
+                <w:color w:val="000000"/>
+                <w:sz w:val="22"/>
+                <w:szCs w:val="22"/>
+              </w:rPr>
+              <w:t>-159.47</w:t>
             </w:r>
           </w:p>
         </w:tc>
@@ -1204,16 +1340,34 @@
             <w:pPr>
               <w:jc w:val="center"/>
               <w:rPr>
-                <w:sz w:val="22"/>
-                <w:szCs w:val="22"/>
-              </w:rPr>
-            </w:pPr>
-            <w:r>
-              <w:rPr>
-                <w:sz w:val="22"/>
-                <w:szCs w:val="22"/>
-              </w:rPr>
-              <w:t>1917.9 / 79.5</w:t>
+                <w:color w:val="000000"/>
+                <w:sz w:val="22"/>
+                <w:szCs w:val="22"/>
+                <w:lang w:eastAsia="zh-CN"/>
+              </w:rPr>
+            </w:pPr>
+            <w:r>
+              <w:rPr>
+                <w:color w:val="000000"/>
+                <w:sz w:val="22"/>
+                <w:szCs w:val="22"/>
+              </w:rPr>
+              <w:t>1914.5</w:t>
+            </w:r>
+            <w:r>
+              <w:rPr>
+                <w:sz w:val="22"/>
+                <w:szCs w:val="22"/>
+              </w:rPr>
+              <w:t xml:space="preserve"> / </w:t>
+            </w:r>
+            <w:r>
+              <w:rPr>
+                <w:color w:val="000000"/>
+                <w:sz w:val="22"/>
+                <w:szCs w:val="22"/>
+              </w:rPr>
+              <w:t>79.55</w:t>
             </w:r>
           </w:p>
         </w:tc>
@@ -1367,16 +1521,34 @@
             <w:pPr>
               <w:jc w:val="center"/>
               <w:rPr>
-                <w:sz w:val="22"/>
-                <w:szCs w:val="22"/>
-              </w:rPr>
-            </w:pPr>
-            <w:r>
-              <w:rPr>
-                <w:sz w:val="22"/>
-                <w:szCs w:val="22"/>
-              </w:rPr>
-              <w:t>1817.7 / -41.1</w:t>
+                <w:color w:val="000000"/>
+                <w:sz w:val="22"/>
+                <w:szCs w:val="22"/>
+                <w:lang w:eastAsia="zh-CN"/>
+              </w:rPr>
+            </w:pPr>
+            <w:r>
+              <w:rPr>
+                <w:color w:val="000000"/>
+                <w:sz w:val="22"/>
+                <w:szCs w:val="22"/>
+              </w:rPr>
+              <w:t>1813.5</w:t>
+            </w:r>
+            <w:r>
+              <w:rPr>
+                <w:sz w:val="22"/>
+                <w:szCs w:val="22"/>
+              </w:rPr>
+              <w:t xml:space="preserve"> / </w:t>
+            </w:r>
+            <w:r>
+              <w:rPr>
+                <w:color w:val="000000"/>
+                <w:sz w:val="22"/>
+                <w:szCs w:val="22"/>
+              </w:rPr>
+              <w:t>-41.05</w:t>
             </w:r>
           </w:p>
         </w:tc>
@@ -1458,16 +1630,34 @@
             <w:pPr>
               <w:jc w:val="center"/>
               <w:rPr>
-                <w:sz w:val="22"/>
-                <w:szCs w:val="22"/>
-              </w:rPr>
-            </w:pPr>
-            <w:r>
-              <w:rPr>
-                <w:sz w:val="22"/>
-                <w:szCs w:val="22"/>
-              </w:rPr>
-              <w:t>2002.4 / -159.7</w:t>
+                <w:color w:val="000000"/>
+                <w:sz w:val="22"/>
+                <w:szCs w:val="22"/>
+                <w:lang w:eastAsia="zh-CN"/>
+              </w:rPr>
+            </w:pPr>
+            <w:r>
+              <w:rPr>
+                <w:color w:val="000000"/>
+                <w:sz w:val="22"/>
+                <w:szCs w:val="22"/>
+              </w:rPr>
+              <w:t>1999.6</w:t>
+            </w:r>
+            <w:r>
+              <w:rPr>
+                <w:sz w:val="22"/>
+                <w:szCs w:val="22"/>
+              </w:rPr>
+              <w:t xml:space="preserve"> / </w:t>
+            </w:r>
+            <w:r>
+              <w:rPr>
+                <w:color w:val="000000"/>
+                <w:sz w:val="22"/>
+                <w:szCs w:val="22"/>
+              </w:rPr>
+              <w:t>-159.73</w:t>
             </w:r>
           </w:p>
         </w:tc>
@@ -1549,16 +1739,34 @@
             <w:pPr>
               <w:jc w:val="center"/>
               <w:rPr>
-                <w:sz w:val="22"/>
-                <w:szCs w:val="22"/>
-              </w:rPr>
-            </w:pPr>
-            <w:r>
-              <w:rPr>
-                <w:sz w:val="22"/>
-                <w:szCs w:val="22"/>
-              </w:rPr>
-              <w:t>1905.5 / 79.2</w:t>
+                <w:color w:val="000000"/>
+                <w:sz w:val="22"/>
+                <w:szCs w:val="22"/>
+                <w:lang w:eastAsia="zh-CN"/>
+              </w:rPr>
+            </w:pPr>
+            <w:r>
+              <w:rPr>
+                <w:color w:val="000000"/>
+                <w:sz w:val="22"/>
+                <w:szCs w:val="22"/>
+              </w:rPr>
+              <w:t>1902.0</w:t>
+            </w:r>
+            <w:r>
+              <w:rPr>
+                <w:sz w:val="22"/>
+                <w:szCs w:val="22"/>
+              </w:rPr>
+              <w:t xml:space="preserve"> / </w:t>
+            </w:r>
+            <w:r>
+              <w:rPr>
+                <w:color w:val="000000"/>
+                <w:sz w:val="22"/>
+                <w:szCs w:val="22"/>
+              </w:rPr>
+              <w:t>79.25</w:t>
             </w:r>
           </w:p>
         </w:tc>
@@ -1710,16 +1918,34 @@
             <w:pPr>
               <w:jc w:val="center"/>
               <w:rPr>
-                <w:sz w:val="22"/>
-                <w:szCs w:val="22"/>
-              </w:rPr>
-            </w:pPr>
-            <w:r>
-              <w:rPr>
-                <w:sz w:val="22"/>
-                <w:szCs w:val="22"/>
-              </w:rPr>
-              <w:t>1802.5 / -41.4</w:t>
+                <w:color w:val="000000"/>
+                <w:sz w:val="22"/>
+                <w:szCs w:val="22"/>
+                <w:lang w:eastAsia="zh-CN"/>
+              </w:rPr>
+            </w:pPr>
+            <w:r>
+              <w:rPr>
+                <w:color w:val="000000"/>
+                <w:sz w:val="22"/>
+                <w:szCs w:val="22"/>
+              </w:rPr>
+              <w:t>1798.1</w:t>
+            </w:r>
+            <w:r>
+              <w:rPr>
+                <w:sz w:val="22"/>
+                <w:szCs w:val="22"/>
+              </w:rPr>
+              <w:t xml:space="preserve"> / </w:t>
+            </w:r>
+            <w:r>
+              <w:rPr>
+                <w:color w:val="000000"/>
+                <w:sz w:val="22"/>
+                <w:szCs w:val="22"/>
+              </w:rPr>
+              <w:t>-41.37</w:t>
             </w:r>
           </w:p>
         </w:tc>
@@ -1801,16 +2027,34 @@
             <w:pPr>
               <w:jc w:val="center"/>
               <w:rPr>
-                <w:sz w:val="22"/>
-                <w:szCs w:val="22"/>
-              </w:rPr>
-            </w:pPr>
-            <w:r>
-              <w:rPr>
-                <w:sz w:val="22"/>
-                <w:szCs w:val="22"/>
-              </w:rPr>
-              <w:t>1993.7 / -160.0</w:t>
+                <w:color w:val="000000"/>
+                <w:sz w:val="22"/>
+                <w:szCs w:val="22"/>
+                <w:lang w:eastAsia="zh-CN"/>
+              </w:rPr>
+            </w:pPr>
+            <w:r>
+              <w:rPr>
+                <w:color w:val="000000"/>
+                <w:sz w:val="22"/>
+                <w:szCs w:val="22"/>
+              </w:rPr>
+              <w:t>1990.8</w:t>
+            </w:r>
+            <w:r>
+              <w:rPr>
+                <w:sz w:val="22"/>
+                <w:szCs w:val="22"/>
+              </w:rPr>
+              <w:t xml:space="preserve"> / </w:t>
+            </w:r>
+            <w:r>
+              <w:rPr>
+                <w:color w:val="000000"/>
+                <w:sz w:val="22"/>
+                <w:szCs w:val="22"/>
+              </w:rPr>
+              <w:t>-159.98</w:t>
             </w:r>
           </w:p>
         </w:tc>
@@ -1892,16 +2136,34 @@
             <w:pPr>
               <w:jc w:val="center"/>
               <w:rPr>
-                <w:sz w:val="22"/>
-                <w:szCs w:val="22"/>
-              </w:rPr>
-            </w:pPr>
-            <w:r>
-              <w:rPr>
-                <w:sz w:val="22"/>
-                <w:szCs w:val="22"/>
-              </w:rPr>
-              <w:t>1893.2 / 78.9</w:t>
+                <w:color w:val="000000"/>
+                <w:sz w:val="22"/>
+                <w:szCs w:val="22"/>
+                <w:lang w:eastAsia="zh-CN"/>
+              </w:rPr>
+            </w:pPr>
+            <w:r>
+              <w:rPr>
+                <w:color w:val="000000"/>
+                <w:sz w:val="22"/>
+                <w:szCs w:val="22"/>
+              </w:rPr>
+              <w:t>1889.6</w:t>
+            </w:r>
+            <w:r>
+              <w:rPr>
+                <w:sz w:val="22"/>
+                <w:szCs w:val="22"/>
+              </w:rPr>
+              <w:t xml:space="preserve"> / </w:t>
+            </w:r>
+            <w:r>
+              <w:rPr>
+                <w:color w:val="000000"/>
+                <w:sz w:val="22"/>
+                <w:szCs w:val="22"/>
+              </w:rPr>
+              <w:t>78.95</w:t>
             </w:r>
           </w:p>
         </w:tc>
@@ -2057,16 +2319,35 @@
             <w:pPr>
               <w:jc w:val="center"/>
               <w:rPr>
-                <w:sz w:val="22"/>
-                <w:szCs w:val="22"/>
-              </w:rPr>
-            </w:pPr>
-            <w:r>
-              <w:rPr>
-                <w:sz w:val="22"/>
-                <w:szCs w:val="22"/>
-              </w:rPr>
-              <w:t>384.68 / -37.6</w:t>
+                <w:color w:val="000000" w:themeColor="text1"/>
+                <w:sz w:val="22"/>
+                <w:szCs w:val="22"/>
+                <w:lang w:eastAsia="zh-CN"/>
+              </w:rPr>
+            </w:pPr>
+            <w:r>
+              <w:rPr>
+                <w:color w:val="000000" w:themeColor="text1"/>
+                <w:sz w:val="22"/>
+                <w:szCs w:val="22"/>
+              </w:rPr>
+              <w:t>385.37</w:t>
+            </w:r>
+            <w:r>
+              <w:rPr>
+                <w:color w:val="000000" w:themeColor="text1"/>
+                <w:sz w:val="22"/>
+                <w:szCs w:val="22"/>
+              </w:rPr>
+              <w:t xml:space="preserve"> / </w:t>
+            </w:r>
+            <w:r>
+              <w:rPr>
+                <w:color w:val="000000" w:themeColor="text1"/>
+                <w:sz w:val="22"/>
+                <w:szCs w:val="22"/>
+              </w:rPr>
+              <w:t>-37.60</w:t>
             </w:r>
           </w:p>
         </w:tc>
@@ -2098,23 +2379,7 @@
                 <w:sz w:val="22"/>
                 <w:szCs w:val="22"/>
               </w:rPr>
-              <w:t xml:space="preserve"> / </w:t>
-            </w:r>
-            <w:r>
-              <w:rPr>
-                <w:color w:val="000000"/>
-                <w:sz w:val="22"/>
-                <w:szCs w:val="22"/>
-              </w:rPr>
-              <w:t>-37.</w:t>
-            </w:r>
-            <w:r>
-              <w:rPr>
-                <w:color w:val="000000"/>
-                <w:sz w:val="22"/>
-                <w:szCs w:val="22"/>
-              </w:rPr>
-              <w:t>40</w:t>
+              <w:t xml:space="preserve"> / -37.40</w:t>
             </w:r>
           </w:p>
         </w:tc>
@@ -2175,16 +2440,35 @@
             <w:pPr>
               <w:jc w:val="center"/>
               <w:rPr>
-                <w:sz w:val="22"/>
-                <w:szCs w:val="22"/>
-              </w:rPr>
-            </w:pPr>
-            <w:r>
-              <w:rPr>
-                <w:sz w:val="22"/>
-                <w:szCs w:val="22"/>
-              </w:rPr>
-              <w:t>379.88 / -155.1</w:t>
+                <w:color w:val="000000" w:themeColor="text1"/>
+                <w:sz w:val="22"/>
+                <w:szCs w:val="22"/>
+                <w:lang w:eastAsia="zh-CN"/>
+              </w:rPr>
+            </w:pPr>
+            <w:r>
+              <w:rPr>
+                <w:color w:val="000000" w:themeColor="text1"/>
+                <w:sz w:val="22"/>
+                <w:szCs w:val="22"/>
+              </w:rPr>
+              <w:t>380.48</w:t>
+            </w:r>
+            <w:r>
+              <w:rPr>
+                <w:color w:val="000000" w:themeColor="text1"/>
+                <w:sz w:val="22"/>
+                <w:szCs w:val="22"/>
+              </w:rPr>
+              <w:t xml:space="preserve"> / </w:t>
+            </w:r>
+            <w:r>
+              <w:rPr>
+                <w:color w:val="000000" w:themeColor="text1"/>
+                <w:sz w:val="22"/>
+                <w:szCs w:val="22"/>
+              </w:rPr>
+              <w:t>-155.07</w:t>
             </w:r>
           </w:p>
         </w:tc>
@@ -2224,15 +2508,7 @@
                 <w:sz w:val="22"/>
                 <w:szCs w:val="22"/>
               </w:rPr>
-              <w:t>-155.3</w:t>
-            </w:r>
-            <w:r>
-              <w:rPr>
-                <w:color w:val="000000"/>
-                <w:sz w:val="22"/>
-                <w:szCs w:val="22"/>
-              </w:rPr>
-              <w:t>3</w:t>
+              <w:t>-155.33</w:t>
             </w:r>
           </w:p>
         </w:tc>
@@ -2293,16 +2569,35 @@
             <w:pPr>
               <w:jc w:val="center"/>
               <w:rPr>
-                <w:sz w:val="22"/>
-                <w:szCs w:val="22"/>
-              </w:rPr>
-            </w:pPr>
-            <w:r>
-              <w:rPr>
-                <w:sz w:val="22"/>
-                <w:szCs w:val="22"/>
-              </w:rPr>
-              <w:t>396.61 / 84.2</w:t>
+                <w:color w:val="000000" w:themeColor="text1"/>
+                <w:sz w:val="22"/>
+                <w:szCs w:val="22"/>
+                <w:lang w:eastAsia="zh-CN"/>
+              </w:rPr>
+            </w:pPr>
+            <w:r>
+              <w:rPr>
+                <w:color w:val="000000" w:themeColor="text1"/>
+                <w:sz w:val="22"/>
+                <w:szCs w:val="22"/>
+              </w:rPr>
+              <w:t>397.47</w:t>
+            </w:r>
+            <w:r>
+              <w:rPr>
+                <w:color w:val="000000" w:themeColor="text1"/>
+                <w:sz w:val="22"/>
+                <w:szCs w:val="22"/>
+              </w:rPr>
+              <w:t xml:space="preserve"> / </w:t>
+            </w:r>
+            <w:r>
+              <w:rPr>
+                <w:color w:val="000000" w:themeColor="text1"/>
+                <w:sz w:val="22"/>
+                <w:szCs w:val="22"/>
+              </w:rPr>
+              <w:t>84.26</w:t>
             </w:r>
           </w:p>
         </w:tc>
@@ -2343,15 +2638,7 @@
                 <w:sz w:val="22"/>
                 <w:szCs w:val="22"/>
               </w:rPr>
-              <w:t xml:space="preserve"> / </w:t>
-            </w:r>
-            <w:r>
-              <w:rPr>
-                <w:color w:val="000000"/>
-                <w:sz w:val="22"/>
-                <w:szCs w:val="22"/>
-              </w:rPr>
-              <w:t>84.30</w:t>
+              <w:t xml:space="preserve"> / 84.30</w:t>
             </w:r>
           </w:p>
         </w:tc>
@@ -2412,6 +2699,7 @@
             <w:pPr>
               <w:jc w:val="center"/>
               <w:rPr>
+                <w:color w:val="000000" w:themeColor="text1"/>
                 <w:sz w:val="22"/>
                 <w:szCs w:val="22"/>
               </w:rPr>
@@ -2483,16 +2771,35 @@
             <w:pPr>
               <w:jc w:val="center"/>
               <w:rPr>
-                <w:sz w:val="22"/>
-                <w:szCs w:val="22"/>
-              </w:rPr>
-            </w:pPr>
-            <w:r>
-              <w:rPr>
-                <w:sz w:val="22"/>
-                <w:szCs w:val="22"/>
-              </w:rPr>
-              <w:t>1214.3 / -66.6</w:t>
+                <w:color w:val="000000" w:themeColor="text1"/>
+                <w:sz w:val="22"/>
+                <w:szCs w:val="22"/>
+                <w:lang w:eastAsia="zh-CN"/>
+              </w:rPr>
+            </w:pPr>
+            <w:r>
+              <w:rPr>
+                <w:color w:val="000000" w:themeColor="text1"/>
+                <w:sz w:val="22"/>
+                <w:szCs w:val="22"/>
+              </w:rPr>
+              <w:t>1217.19</w:t>
+            </w:r>
+            <w:r>
+              <w:rPr>
+                <w:color w:val="000000" w:themeColor="text1"/>
+                <w:sz w:val="22"/>
+                <w:szCs w:val="22"/>
+              </w:rPr>
+              <w:t xml:space="preserve"> / </w:t>
+            </w:r>
+            <w:r>
+              <w:rPr>
+                <w:color w:val="000000" w:themeColor="text1"/>
+                <w:sz w:val="22"/>
+                <w:szCs w:val="22"/>
+              </w:rPr>
+              <w:t>-66.64</w:t>
             </w:r>
           </w:p>
         </w:tc>
@@ -2533,15 +2840,7 @@
                 <w:sz w:val="22"/>
                 <w:szCs w:val="22"/>
               </w:rPr>
-              <w:t xml:space="preserve"> / </w:t>
-            </w:r>
-            <w:r>
-              <w:rPr>
-                <w:color w:val="000000"/>
-                <w:sz w:val="22"/>
-                <w:szCs w:val="22"/>
-              </w:rPr>
-              <w:t>-66.63</w:t>
+              <w:t xml:space="preserve"> / -66.63</w:t>
             </w:r>
           </w:p>
         </w:tc>
@@ -2602,16 +2901,35 @@
             <w:pPr>
               <w:jc w:val="center"/>
               <w:rPr>
-                <w:sz w:val="22"/>
-                <w:szCs w:val="22"/>
-              </w:rPr>
-            </w:pPr>
-            <w:r>
-              <w:rPr>
-                <w:sz w:val="22"/>
-                <w:szCs w:val="22"/>
-              </w:rPr>
-              <w:t>1106 / 174.6</w:t>
+                <w:color w:val="000000" w:themeColor="text1"/>
+                <w:sz w:val="22"/>
+                <w:szCs w:val="22"/>
+                <w:lang w:eastAsia="zh-CN"/>
+              </w:rPr>
+            </w:pPr>
+            <w:r>
+              <w:rPr>
+                <w:color w:val="000000" w:themeColor="text1"/>
+                <w:sz w:val="22"/>
+                <w:szCs w:val="22"/>
+              </w:rPr>
+              <w:t>1107.45</w:t>
+            </w:r>
+            <w:r>
+              <w:rPr>
+                <w:color w:val="000000" w:themeColor="text1"/>
+                <w:sz w:val="22"/>
+                <w:szCs w:val="22"/>
+              </w:rPr>
+              <w:t xml:space="preserve"> / </w:t>
+            </w:r>
+            <w:r>
+              <w:rPr>
+                <w:color w:val="000000" w:themeColor="text1"/>
+                <w:sz w:val="22"/>
+                <w:szCs w:val="22"/>
+              </w:rPr>
+              <w:t>174.63</w:t>
             </w:r>
           </w:p>
         </w:tc>
@@ -2659,15 +2977,7 @@
                 <w:sz w:val="22"/>
                 <w:szCs w:val="22"/>
               </w:rPr>
-              <w:t>174.6</w:t>
-            </w:r>
-            <w:r>
-              <w:rPr>
-                <w:color w:val="000000"/>
-                <w:sz w:val="22"/>
-                <w:szCs w:val="22"/>
-              </w:rPr>
-              <w:t>4</w:t>
+              <w:t>174.64</w:t>
             </w:r>
           </w:p>
         </w:tc>
@@ -2728,16 +3038,43 @@
             <w:pPr>
               <w:jc w:val="center"/>
               <w:rPr>
-                <w:sz w:val="22"/>
-                <w:szCs w:val="22"/>
-              </w:rPr>
-            </w:pPr>
-            <w:r>
-              <w:rPr>
-                <w:sz w:val="22"/>
-                <w:szCs w:val="22"/>
-              </w:rPr>
-              <w:t>1160.1 / 53.6</w:t>
+                <w:color w:val="000000" w:themeColor="text1"/>
+                <w:sz w:val="22"/>
+                <w:szCs w:val="22"/>
+                <w:lang w:eastAsia="zh-CN"/>
+              </w:rPr>
+            </w:pPr>
+            <w:r>
+              <w:rPr>
+                <w:color w:val="000000" w:themeColor="text1"/>
+                <w:sz w:val="22"/>
+                <w:szCs w:val="22"/>
+              </w:rPr>
+              <w:t>1162.26</w:t>
+            </w:r>
+            <w:r>
+              <w:rPr>
+                <w:color w:val="000000" w:themeColor="text1"/>
+                <w:sz w:val="22"/>
+                <w:szCs w:val="22"/>
+              </w:rPr>
+              <w:t xml:space="preserve"> /</w:t>
+            </w:r>
+            <w:r>
+              <w:rPr>
+                <w:color w:val="000000" w:themeColor="text1"/>
+                <w:sz w:val="22"/>
+                <w:szCs w:val="22"/>
+              </w:rPr>
+              <w:t xml:space="preserve"> </w:t>
+            </w:r>
+            <w:r>
+              <w:rPr>
+                <w:color w:val="000000" w:themeColor="text1"/>
+                <w:sz w:val="22"/>
+                <w:szCs w:val="22"/>
+              </w:rPr>
+              <w:t>53.64</w:t>
             </w:r>
           </w:p>
         </w:tc>
@@ -2777,23 +3114,7 @@
                 <w:sz w:val="22"/>
                 <w:szCs w:val="22"/>
               </w:rPr>
-              <w:t xml:space="preserve"> / </w:t>
-            </w:r>
-            <w:r>
-              <w:rPr>
-                <w:color w:val="000000"/>
-                <w:sz w:val="22"/>
-                <w:szCs w:val="22"/>
-              </w:rPr>
-              <w:t>53.6</w:t>
-            </w:r>
-            <w:r>
-              <w:rPr>
-                <w:color w:val="000000"/>
-                <w:sz w:val="22"/>
-                <w:szCs w:val="22"/>
-              </w:rPr>
-              <w:t>5</w:t>
+              <w:t xml:space="preserve"> / 53.65</w:t>
             </w:r>
           </w:p>
         </w:tc>
@@ -2854,6 +3175,7 @@
             <w:pPr>
               <w:jc w:val="center"/>
               <w:rPr>
+                <w:color w:val="000000" w:themeColor="text1"/>
                 <w:sz w:val="22"/>
                 <w:szCs w:val="22"/>
               </w:rPr>
@@ -2925,16 +3247,35 @@
             <w:pPr>
               <w:jc w:val="center"/>
               <w:rPr>
-                <w:sz w:val="22"/>
-                <w:szCs w:val="22"/>
-              </w:rPr>
-            </w:pPr>
-            <w:r>
-              <w:rPr>
-                <w:sz w:val="22"/>
-                <w:szCs w:val="22"/>
-              </w:rPr>
-              <w:t>123.27 / -67.2</w:t>
+                <w:color w:val="000000" w:themeColor="text1"/>
+                <w:sz w:val="22"/>
+                <w:szCs w:val="22"/>
+                <w:lang w:eastAsia="zh-CN"/>
+              </w:rPr>
+            </w:pPr>
+            <w:r>
+              <w:rPr>
+                <w:color w:val="000000" w:themeColor="text1"/>
+                <w:sz w:val="22"/>
+                <w:szCs w:val="22"/>
+              </w:rPr>
+              <w:t>123.59</w:t>
+            </w:r>
+            <w:r>
+              <w:rPr>
+                <w:color w:val="000000" w:themeColor="text1"/>
+                <w:sz w:val="22"/>
+                <w:szCs w:val="22"/>
+              </w:rPr>
+              <w:t xml:space="preserve"> / </w:t>
+            </w:r>
+            <w:r>
+              <w:rPr>
+                <w:color w:val="000000" w:themeColor="text1"/>
+                <w:sz w:val="22"/>
+                <w:szCs w:val="22"/>
+              </w:rPr>
+              <w:t>-67.21</w:t>
             </w:r>
           </w:p>
         </w:tc>
@@ -2975,23 +3316,7 @@
                 <w:sz w:val="22"/>
                 <w:szCs w:val="22"/>
               </w:rPr>
-              <w:t xml:space="preserve"> / </w:t>
-            </w:r>
-            <w:r>
-              <w:rPr>
-                <w:color w:val="000000"/>
-                <w:sz w:val="22"/>
-                <w:szCs w:val="22"/>
-              </w:rPr>
-              <w:t>-67.2</w:t>
-            </w:r>
-            <w:r>
-              <w:rPr>
-                <w:color w:val="000000"/>
-                <w:sz w:val="22"/>
-                <w:szCs w:val="22"/>
-              </w:rPr>
-              <w:t>1</w:t>
+              <w:t xml:space="preserve"> / -67.21</w:t>
             </w:r>
           </w:p>
         </w:tc>
@@ -3052,16 +3377,35 @@
             <w:pPr>
               <w:jc w:val="center"/>
               <w:rPr>
-                <w:sz w:val="22"/>
-                <w:szCs w:val="22"/>
-              </w:rPr>
-            </w:pPr>
-            <w:r>
-              <w:rPr>
-                <w:sz w:val="22"/>
-                <w:szCs w:val="22"/>
-              </w:rPr>
-              <w:t>111.48 / 174.2</w:t>
+                <w:color w:val="000000" w:themeColor="text1"/>
+                <w:sz w:val="22"/>
+                <w:szCs w:val="22"/>
+                <w:lang w:eastAsia="zh-CN"/>
+              </w:rPr>
+            </w:pPr>
+            <w:r>
+              <w:rPr>
+                <w:color w:val="000000" w:themeColor="text1"/>
+                <w:sz w:val="22"/>
+                <w:szCs w:val="22"/>
+              </w:rPr>
+              <w:t>111.63</w:t>
+            </w:r>
+            <w:r>
+              <w:rPr>
+                <w:color w:val="000000" w:themeColor="text1"/>
+                <w:sz w:val="22"/>
+                <w:szCs w:val="22"/>
+              </w:rPr>
+              <w:t xml:space="preserve"> / </w:t>
+            </w:r>
+            <w:r>
+              <w:rPr>
+                <w:color w:val="000000" w:themeColor="text1"/>
+                <w:sz w:val="22"/>
+                <w:szCs w:val="22"/>
+              </w:rPr>
+              <w:t>174.18</w:t>
             </w:r>
           </w:p>
         </w:tc>
@@ -3110,15 +3454,7 @@
                 <w:sz w:val="22"/>
                 <w:szCs w:val="22"/>
               </w:rPr>
-              <w:t>174.1</w:t>
-            </w:r>
-            <w:r>
-              <w:rPr>
-                <w:color w:val="000000"/>
-                <w:sz w:val="22"/>
-                <w:szCs w:val="22"/>
-              </w:rPr>
-              <w:t>8</w:t>
+              <w:t>174.18</w:t>
             </w:r>
           </w:p>
         </w:tc>
@@ -3179,16 +3515,35 @@
             <w:pPr>
               <w:jc w:val="center"/>
               <w:rPr>
-                <w:sz w:val="22"/>
-                <w:szCs w:val="22"/>
-              </w:rPr>
-            </w:pPr>
-            <w:r>
-              <w:rPr>
-                <w:sz w:val="22"/>
-                <w:szCs w:val="22"/>
-              </w:rPr>
-              <w:t>117.37 / 53.1</w:t>
+                <w:color w:val="000000" w:themeColor="text1"/>
+                <w:sz w:val="22"/>
+                <w:szCs w:val="22"/>
+                <w:lang w:eastAsia="zh-CN"/>
+              </w:rPr>
+            </w:pPr>
+            <w:r>
+              <w:rPr>
+                <w:color w:val="000000" w:themeColor="text1"/>
+                <w:sz w:val="22"/>
+                <w:szCs w:val="22"/>
+              </w:rPr>
+              <w:t>117.60</w:t>
+            </w:r>
+            <w:r>
+              <w:rPr>
+                <w:color w:val="000000" w:themeColor="text1"/>
+                <w:sz w:val="22"/>
+                <w:szCs w:val="22"/>
+              </w:rPr>
+              <w:t xml:space="preserve"> / </w:t>
+            </w:r>
+            <w:r>
+              <w:rPr>
+                <w:color w:val="000000" w:themeColor="text1"/>
+                <w:sz w:val="22"/>
+                <w:szCs w:val="22"/>
+              </w:rPr>
+              <w:t>53.11</w:t>
             </w:r>
           </w:p>
         </w:tc>
@@ -3220,15 +3575,7 @@
                 <w:sz w:val="22"/>
                 <w:szCs w:val="22"/>
               </w:rPr>
-              <w:t xml:space="preserve"> / </w:t>
-            </w:r>
-            <w:r>
-              <w:rPr>
-                <w:color w:val="000000"/>
-                <w:sz w:val="22"/>
-                <w:szCs w:val="22"/>
-              </w:rPr>
-              <w:t>53.11</w:t>
+              <w:t xml:space="preserve"> / 53.11</w:t>
             </w:r>
           </w:p>
         </w:tc>
@@ -3291,6 +3638,7 @@
             <w:pPr>
               <w:jc w:val="center"/>
               <w:rPr>
+                <w:color w:val="000000" w:themeColor="text1"/>
                 <w:sz w:val="22"/>
                 <w:szCs w:val="22"/>
               </w:rPr>
@@ -3362,16 +3710,35 @@
             <w:pPr>
               <w:jc w:val="center"/>
               <w:rPr>
-                <w:sz w:val="22"/>
-                <w:szCs w:val="22"/>
-              </w:rPr>
-            </w:pPr>
-            <w:r>
-              <w:rPr>
-                <w:sz w:val="22"/>
-                <w:szCs w:val="22"/>
-              </w:rPr>
-              <w:t>123.27 / -67.2</w:t>
+                <w:color w:val="000000" w:themeColor="text1"/>
+                <w:sz w:val="22"/>
+                <w:szCs w:val="22"/>
+                <w:lang w:eastAsia="zh-CN"/>
+              </w:rPr>
+            </w:pPr>
+            <w:r>
+              <w:rPr>
+                <w:color w:val="000000" w:themeColor="text1"/>
+                <w:sz w:val="22"/>
+                <w:szCs w:val="22"/>
+              </w:rPr>
+              <w:t>123.59</w:t>
+            </w:r>
+            <w:r>
+              <w:rPr>
+                <w:color w:val="000000" w:themeColor="text1"/>
+                <w:sz w:val="22"/>
+                <w:szCs w:val="22"/>
+              </w:rPr>
+              <w:t xml:space="preserve"> / </w:t>
+            </w:r>
+            <w:r>
+              <w:rPr>
+                <w:color w:val="000000" w:themeColor="text1"/>
+                <w:sz w:val="22"/>
+                <w:szCs w:val="22"/>
+              </w:rPr>
+              <w:t>-67.21</w:t>
             </w:r>
           </w:p>
         </w:tc>
@@ -3412,23 +3779,7 @@
                 <w:sz w:val="22"/>
                 <w:szCs w:val="22"/>
               </w:rPr>
-              <w:t xml:space="preserve"> / </w:t>
-            </w:r>
-            <w:r>
-              <w:rPr>
-                <w:color w:val="000000"/>
-                <w:sz w:val="22"/>
-                <w:szCs w:val="22"/>
-              </w:rPr>
-              <w:t>-67.2</w:t>
-            </w:r>
-            <w:r>
-              <w:rPr>
-                <w:color w:val="000000"/>
-                <w:sz w:val="22"/>
-                <w:szCs w:val="22"/>
-              </w:rPr>
-              <w:t>1</w:t>
+              <w:t xml:space="preserve"> / -67.21</w:t>
             </w:r>
           </w:p>
         </w:tc>
@@ -3490,16 +3841,35 @@
             <w:pPr>
               <w:jc w:val="center"/>
               <w:rPr>
-                <w:sz w:val="22"/>
-                <w:szCs w:val="22"/>
-              </w:rPr>
-            </w:pPr>
-            <w:r>
-              <w:rPr>
-                <w:sz w:val="22"/>
-                <w:szCs w:val="22"/>
-              </w:rPr>
-              <w:t>111.48 / 174.2</w:t>
+                <w:color w:val="000000" w:themeColor="text1"/>
+                <w:sz w:val="22"/>
+                <w:szCs w:val="22"/>
+                <w:lang w:eastAsia="zh-CN"/>
+              </w:rPr>
+            </w:pPr>
+            <w:r>
+              <w:rPr>
+                <w:color w:val="000000" w:themeColor="text1"/>
+                <w:sz w:val="22"/>
+                <w:szCs w:val="22"/>
+              </w:rPr>
+              <w:t>111.63</w:t>
+            </w:r>
+            <w:r>
+              <w:rPr>
+                <w:color w:val="000000" w:themeColor="text1"/>
+                <w:sz w:val="22"/>
+                <w:szCs w:val="22"/>
+              </w:rPr>
+              <w:t xml:space="preserve"> / </w:t>
+            </w:r>
+            <w:r>
+              <w:rPr>
+                <w:color w:val="000000" w:themeColor="text1"/>
+                <w:sz w:val="22"/>
+                <w:szCs w:val="22"/>
+              </w:rPr>
+              <w:t>174.18</w:t>
             </w:r>
           </w:p>
         </w:tc>
@@ -3547,15 +3917,7 @@
                 <w:sz w:val="22"/>
                 <w:szCs w:val="22"/>
               </w:rPr>
-              <w:t>174.1</w:t>
-            </w:r>
-            <w:r>
-              <w:rPr>
-                <w:color w:val="000000"/>
-                <w:sz w:val="22"/>
-                <w:szCs w:val="22"/>
-              </w:rPr>
-              <w:t>8</w:t>
+              <w:t>174.18</w:t>
             </w:r>
           </w:p>
         </w:tc>
@@ -3616,16 +3978,35 @@
             <w:pPr>
               <w:jc w:val="center"/>
               <w:rPr>
-                <w:sz w:val="22"/>
-                <w:szCs w:val="22"/>
-              </w:rPr>
-            </w:pPr>
-            <w:r>
-              <w:rPr>
-                <w:sz w:val="22"/>
-                <w:szCs w:val="22"/>
-              </w:rPr>
-              <w:t>117.37 / 53.1</w:t>
+                <w:color w:val="000000" w:themeColor="text1"/>
+                <w:sz w:val="22"/>
+                <w:szCs w:val="22"/>
+                <w:lang w:eastAsia="zh-CN"/>
+              </w:rPr>
+            </w:pPr>
+            <w:r>
+              <w:rPr>
+                <w:color w:val="000000" w:themeColor="text1"/>
+                <w:sz w:val="22"/>
+                <w:szCs w:val="22"/>
+              </w:rPr>
+              <w:t>117.60</w:t>
+            </w:r>
+            <w:r>
+              <w:rPr>
+                <w:color w:val="000000" w:themeColor="text1"/>
+                <w:sz w:val="22"/>
+                <w:szCs w:val="22"/>
+              </w:rPr>
+              <w:t xml:space="preserve"> / </w:t>
+            </w:r>
+            <w:r>
+              <w:rPr>
+                <w:color w:val="000000" w:themeColor="text1"/>
+                <w:sz w:val="22"/>
+                <w:szCs w:val="22"/>
+              </w:rPr>
+              <w:t>53.11</w:t>
             </w:r>
           </w:p>
         </w:tc>
@@ -3657,15 +4038,7 @@
                 <w:sz w:val="22"/>
                 <w:szCs w:val="22"/>
               </w:rPr>
-              <w:t xml:space="preserve"> / </w:t>
-            </w:r>
-            <w:r>
-              <w:rPr>
-                <w:color w:val="000000"/>
-                <w:sz w:val="22"/>
-                <w:szCs w:val="22"/>
-              </w:rPr>
-              <w:t>53.11</w:t>
+              <w:t xml:space="preserve"> / 53.11</w:t>
             </w:r>
           </w:p>
         </w:tc>

</xml_diff>